<commit_message>
Updated doc and printed it to pdf
</commit_message>
<xml_diff>
--- a/CS5200ProjectSummary.docx
+++ b/CS5200ProjectSummary.docx
@@ -161,6 +161,9 @@
       <w:r>
         <w:t>Flights are verified using an external service – if user’s flight changes its arrival or departure time, the system will notify the user.</w:t>
       </w:r>
+      <w:r>
+        <w:t xml:space="preserve">  </w:t>
+      </w:r>
     </w:p>
     <w:p>
       <w:r>
@@ -873,6 +876,9 @@
       <w:r>
         <w:t>, additional details from yelp are pulled into the system</w:t>
       </w:r>
+      <w:r>
+        <w:t xml:space="preserve"> (city, cross street, name, thumbnail)</w:t>
+      </w:r>
     </w:p>
     <w:p>
       <w:pPr>
@@ -1097,6 +1103,9 @@
         <w:t>Major differences from original</w:t>
       </w:r>
       <w:r>
+        <w:t xml:space="preserve"> object model (use case homework assignment)</w:t>
+      </w:r>
+      <w:r>
         <w:t>:</w:t>
       </w:r>
     </w:p>
@@ -1133,7 +1142,10 @@
         </w:numPr>
       </w:pPr>
       <w:r>
-        <w:t>Shareable/Shared/User relationship revised.</w:t>
+        <w:t>Shareable/S</w:t>
+      </w:r>
+      <w:r>
+        <w:t>hared/User relationship revised – Shared trip is a mapping table now.</w:t>
       </w:r>
     </w:p>
     <w:p>
@@ -1168,6 +1180,9 @@
         <w:t>ShareableTrip</w:t>
       </w:r>
       <w:proofErr w:type="spellEnd"/>
+      <w:r>
+        <w:t xml:space="preserve"> – I needed a way to communicate notifications to the user when flights changed.  I also used this mechanism for adding a “shared with &lt;user x&gt; on &lt;date&gt;” notification</w:t>
+      </w:r>
       <w:r>
         <w:br/>
       </w:r>
@@ -1262,6 +1277,9 @@
         <w:t xml:space="preserve"> or </w:t>
       </w:r>
       <w:r>
+        <w:t xml:space="preserve">cloud server </w:t>
+      </w:r>
+      <w:r>
         <w:t xml:space="preserve">security </w:t>
       </w:r>
       <w:proofErr w:type="spellStart"/>
@@ -1290,7 +1308,18 @@
         <w:t>as expected.</w:t>
       </w:r>
       <w:r>
-        <w:t xml:space="preserve">  Running as localhost seems to work fine.</w:t>
+        <w:t xml:space="preserve">  </w:t>
+      </w:r>
+      <w:r>
+        <w:t>The same service calls work fine when running on my laptop in Eclipse/</w:t>
+      </w:r>
+      <w:proofErr w:type="spellStart"/>
+      <w:r>
+        <w:t>Tomcat+localhost</w:t>
+      </w:r>
+      <w:proofErr w:type="spellEnd"/>
+      <w:r>
+        <w:t>.</w:t>
       </w:r>
     </w:p>
     <w:p>
@@ -1302,7 +1331,24 @@
         </w:numPr>
       </w:pPr>
       <w:r>
-        <w:t xml:space="preserve">Authentication beyond initial “user logs into Facebook” – most </w:t>
+        <w:t>Authentication beyond initial “user logs into Facebook</w:t>
+      </w:r>
+      <w:r>
+        <w:t xml:space="preserve"> using </w:t>
+      </w:r>
+      <w:proofErr w:type="spellStart"/>
+      <w:r>
+        <w:t>FB.api</w:t>
+      </w:r>
+      <w:proofErr w:type="spellEnd"/>
+      <w:r>
+        <w:t>”</w:t>
+      </w:r>
+      <w:r>
+        <w:t xml:space="preserve"> is not real authentication</w:t>
+      </w:r>
+      <w:r>
+        <w:t xml:space="preserve"> – most </w:t>
       </w:r>
       <w:r>
         <w:t>user specific operations after that have to map to a known user in the user table, and the UI defaults to a hard coded user.</w:t>
@@ -1318,6 +1364,9 @@
       </w:pPr>
       <w:r>
         <w:t>UI is fragile – no validation, not a lot of error handling</w:t>
+      </w:r>
+      <w:r>
+        <w:t>, very monolithic and old-school-server-side</w:t>
       </w:r>
     </w:p>
     <w:p>
@@ -1401,7 +1450,14 @@
         </w:numPr>
       </w:pPr>
       <w:r>
-        <w:t>I have tests for them at the data access layer, but didn’t have time to get them working in the UI</w:t>
+        <w:lastRenderedPageBreak/>
+        <w:t>I have tests for them at the data access layer</w:t>
+      </w:r>
+      <w:r>
+        <w:t xml:space="preserve"> (each DAO has a main for testing)</w:t>
+      </w:r>
+      <w:r>
+        <w:t>, but didn’t have time to get them working in the UI</w:t>
       </w:r>
       <w:r>
         <w:t xml:space="preserve">.  </w:t>
@@ -1417,32 +1473,43 @@
         <w:rPr>
           <w:b/>
         </w:rPr>
-        <w:t>Project Metrics:</w:t>
-      </w:r>
-    </w:p>
-    <w:p>
-      <w:r>
-        <w:lastRenderedPageBreak/>
-        <w:t>Rough metrics:</w:t>
-      </w:r>
-    </w:p>
-    <w:p>
-      <w:r>
-        <w:t># JPA entities:</w:t>
-      </w:r>
-      <w:r>
-        <w:t xml:space="preserve">  16</w:t>
-      </w:r>
-    </w:p>
-    <w:p>
-      <w:r>
-        <w:t># Tables:</w:t>
-      </w:r>
-      <w:r>
-        <w:t xml:space="preserve"> 16</w:t>
+        <w:t>Project Metrics</w:t>
+      </w:r>
+      <w:r>
+        <w:rPr>
+          <w:b/>
+        </w:rPr>
+        <w:t>, highlevel</w:t>
       </w:r>
       <w:bookmarkStart w:id="0" w:name="_GoBack"/>
       <w:bookmarkEnd w:id="0"/>
+      <w:r>
+        <w:rPr>
+          <w:b/>
+        </w:rPr>
+        <w:t>:</w:t>
+      </w:r>
+    </w:p>
+    <w:p>
+      <w:r>
+        <w:t>Rough metrics:</w:t>
+      </w:r>
+    </w:p>
+    <w:p>
+      <w:r>
+        <w:t># JPA entities:</w:t>
+      </w:r>
+      <w:r>
+        <w:t xml:space="preserve">  16</w:t>
+      </w:r>
+    </w:p>
+    <w:p>
+      <w:r>
+        <w:t># Tables:</w:t>
+      </w:r>
+      <w:r>
+        <w:t xml:space="preserve"> 16</w:t>
+      </w:r>
     </w:p>
     <w:p>
       <w:r>

</xml_diff>